<commit_message>
materiaalse vaate testide fallback
batchi juhendi parandused, mv vaate kontroll parem, moodle testide katsetamine
</commit_message>
<xml_diff>
--- a/PostQre/Juhend batchi kasutamiseks.docx
+++ b/PostQre/Juhend batchi kasutamiseks.docx
@@ -606,6 +606,69 @@
       <w:r>
         <w:t xml:space="preserve"> </w:t>
       </w:r>
+    </w:p>
+    <w:p>
+      <w:pPr>
+        <w:pStyle w:val="ListParagraph"/>
+        <w:numPr>
+          <w:ilvl w:val="1"/>
+          <w:numId w:val="2"/>
+        </w:numPr>
+      </w:pPr>
+      <w:proofErr w:type="spellStart"/>
+      <w:r>
+        <w:t>Pgpass.conf</w:t>
+      </w:r>
+      <w:proofErr w:type="spellEnd"/>
+      <w:r>
+        <w:t xml:space="preserve"> on </w:t>
+      </w:r>
+      <w:proofErr w:type="spellStart"/>
+      <w:r>
+        <w:t>kaasa</w:t>
+      </w:r>
+      <w:proofErr w:type="spellEnd"/>
+      <w:r>
+        <w:t xml:space="preserve"> </w:t>
+      </w:r>
+      <w:proofErr w:type="spellStart"/>
+      <w:r>
+        <w:t>pakitud</w:t>
+      </w:r>
+      <w:proofErr w:type="spellEnd"/>
+    </w:p>
+    <w:p>
+      <w:pPr>
+        <w:pStyle w:val="ListParagraph"/>
+        <w:numPr>
+          <w:ilvl w:val="1"/>
+          <w:numId w:val="2"/>
+        </w:numPr>
+      </w:pPr>
+      <w:proofErr w:type="spellStart"/>
+      <w:r>
+        <w:t>Minul</w:t>
+      </w:r>
+      <w:proofErr w:type="spellEnd"/>
+      <w:r>
+        <w:t xml:space="preserve"> </w:t>
+      </w:r>
+      <w:proofErr w:type="spellStart"/>
+      <w:r>
+        <w:t>endal</w:t>
+      </w:r>
+      <w:proofErr w:type="spellEnd"/>
+      <w:r>
+        <w:t xml:space="preserve"> on - </w:t>
+      </w:r>
+      <w:r>
+        <w:t>localhost:5432:</w:t>
+      </w:r>
+      <w:r>
+        <w:t>kontroll:postgres:sql</w:t>
+      </w:r>
+      <w:bookmarkStart w:id="0" w:name="_GoBack"/>
+      <w:bookmarkEnd w:id="0"/>
     </w:p>
     <w:p>
       <w:pPr>
@@ -1546,8 +1609,6 @@
       <w:pPr>
         <w:ind w:left="360"/>
       </w:pPr>
-      <w:bookmarkStart w:id="0" w:name="_GoBack"/>
-      <w:bookmarkEnd w:id="0"/>
       <w:r>
         <w:rPr>
           <w:noProof/>

</xml_diff>